<commit_message>
Updated Blog 2 Post and Added Scrubbed Runbook
Added the example runbook to run the script against, and updated the
documentation for appendix c.
</commit_message>
<xml_diff>
--- a/doc/Appendix C - Blog Post 2 - Documenting the Example Runbook.docx
+++ b/doc/Appendix C - Blog Post 2 - Documenting the Example Runbook.docx
@@ -55,7 +55,25 @@
           <w:sz w:val="24"/>
           <w:szCs w:val="20"/>
         </w:rPr>
-        <w:t xml:space="preserve">Export the Runbook (and break all the rules!) then Create the Images </w:t>
+        <w:t xml:space="preserve">Export the Runbook </w:t>
+      </w:r>
+      <w:r>
+        <w:rPr>
+          <w:rFonts w:ascii="Segoe UI" w:hAnsi="Segoe UI" w:cs="Segoe UI"/>
+          <w:b/>
+          <w:sz w:val="24"/>
+          <w:szCs w:val="20"/>
+        </w:rPr>
+        <w:t xml:space="preserve">- </w:t>
+      </w:r>
+      <w:r>
+        <w:rPr>
+          <w:rFonts w:ascii="Segoe UI" w:hAnsi="Segoe UI" w:cs="Segoe UI"/>
+          <w:b/>
+          <w:sz w:val="24"/>
+          <w:szCs w:val="20"/>
+        </w:rPr>
+        <w:t xml:space="preserve">then Create the Images </w:t>
       </w:r>
     </w:p>
     <w:p>
@@ -181,88 +199,6 @@
       <w:pPr>
         <w:rPr>
           <w:rFonts w:ascii="Segoe UI" w:hAnsi="Segoe UI" w:cs="Segoe UI"/>
-          <w:b/>
-          <w:sz w:val="20"/>
-          <w:szCs w:val="20"/>
-        </w:rPr>
-      </w:pPr>
-      <w:r>
-        <w:rPr>
-          <w:rFonts w:ascii="Segoe UI" w:hAnsi="Segoe UI" w:cs="Segoe UI"/>
-          <w:b/>
-          <w:sz w:val="20"/>
-          <w:szCs w:val="20"/>
-          <w:highlight w:val="yellow"/>
-        </w:rPr>
-        <w:t>Then you know that best practice dictates that when exporting runbooks, you</w:t>
-      </w:r>
-      <w:r>
-        <w:rPr>
-          <w:rFonts w:ascii="Segoe UI" w:hAnsi="Segoe UI" w:cs="Segoe UI"/>
-          <w:b/>
-          <w:sz w:val="20"/>
-          <w:szCs w:val="20"/>
-          <w:highlight w:val="yellow"/>
-        </w:rPr>
-        <w:t xml:space="preserve"> </w:t>
-      </w:r>
-      <w:r>
-        <w:rPr>
-          <w:rFonts w:ascii="Segoe UI" w:hAnsi="Segoe UI" w:cs="Segoe UI"/>
-          <w:b/>
-          <w:sz w:val="20"/>
-          <w:szCs w:val="20"/>
-          <w:highlight w:val="yellow"/>
-          <w:u w:val="single"/>
-        </w:rPr>
-        <w:t>normally</w:t>
-      </w:r>
-      <w:r>
-        <w:rPr>
-          <w:rFonts w:ascii="Segoe UI" w:hAnsi="Segoe UI" w:cs="Segoe UI"/>
-          <w:b/>
-          <w:sz w:val="20"/>
-          <w:szCs w:val="20"/>
-          <w:highlight w:val="yellow"/>
-        </w:rPr>
-        <w:t xml:space="preserve"> </w:t>
-      </w:r>
-      <w:r>
-        <w:rPr>
-          <w:rFonts w:ascii="Segoe UI" w:hAnsi="Segoe UI" w:cs="Segoe UI"/>
-          <w:b/>
-          <w:i/>
-          <w:color w:val="FF0000"/>
-          <w:sz w:val="20"/>
-          <w:szCs w:val="20"/>
-          <w:highlight w:val="yellow"/>
-        </w:rPr>
-        <w:t>avoid</w:t>
-      </w:r>
-      <w:r>
-        <w:rPr>
-          <w:rFonts w:ascii="Segoe UI" w:hAnsi="Segoe UI" w:cs="Segoe UI"/>
-          <w:b/>
-          <w:sz w:val="20"/>
-          <w:szCs w:val="20"/>
-          <w:highlight w:val="yellow"/>
-        </w:rPr>
-        <w:t xml:space="preserve"> including globally scoped variables and configurations.</w:t>
-      </w:r>
-      <w:r>
-        <w:rPr>
-          <w:rFonts w:ascii="Segoe UI" w:hAnsi="Segoe UI" w:cs="Segoe UI"/>
-          <w:b/>
-          <w:sz w:val="20"/>
-          <w:szCs w:val="20"/>
-        </w:rPr>
-        <w:t xml:space="preserve">  </w:t>
-      </w:r>
-    </w:p>
-    <w:p>
-      <w:pPr>
-        <w:rPr>
-          <w:rFonts w:ascii="Segoe UI" w:hAnsi="Segoe UI" w:cs="Segoe UI"/>
           <w:sz w:val="18"/>
           <w:szCs w:val="20"/>
         </w:rPr>
@@ -457,6 +393,67 @@
           <w:szCs w:val="20"/>
         </w:rPr>
         <w:t>.</w:t>
+      </w:r>
+    </w:p>
+    <w:p>
+      <w:pPr>
+        <w:rPr>
+          <w:rFonts w:ascii="Segoe UI" w:hAnsi="Segoe UI" w:cs="Segoe UI"/>
+          <w:sz w:val="18"/>
+          <w:szCs w:val="20"/>
+        </w:rPr>
+      </w:pPr>
+      <w:r>
+        <w:rPr>
+          <w:rFonts w:ascii="Segoe UI" w:hAnsi="Segoe UI" w:cs="Segoe UI"/>
+          <w:sz w:val="18"/>
+          <w:szCs w:val="20"/>
+        </w:rPr>
+        <w:t xml:space="preserve">A special item to note at this point is that – the runbook I included for an example does not have any connection to any variables or globally scoped environment variables – so I have not included that information in the example runbook. </w:t>
+      </w:r>
+    </w:p>
+    <w:p>
+      <w:pPr>
+        <w:rPr>
+          <w:rFonts w:ascii="Segoe UI" w:hAnsi="Segoe UI" w:cs="Segoe UI"/>
+          <w:sz w:val="18"/>
+          <w:szCs w:val="20"/>
+        </w:rPr>
+      </w:pPr>
+      <w:r>
+        <w:rPr>
+          <w:rFonts w:ascii="Segoe UI" w:hAnsi="Segoe UI" w:cs="Segoe UI"/>
+          <w:sz w:val="18"/>
+          <w:szCs w:val="20"/>
+        </w:rPr>
+        <w:t>If I HAD included global variables (</w:t>
+      </w:r>
+      <w:bookmarkStart w:id="1" w:name="_GoBack"/>
+      <w:r>
+        <w:rPr>
+          <w:rFonts w:ascii="Segoe UI" w:hAnsi="Segoe UI" w:cs="Segoe UI"/>
+          <w:i/>
+          <w:sz w:val="18"/>
+          <w:szCs w:val="20"/>
+        </w:rPr>
+        <w:t>like connection information, globally accessible server names, etc.)</w:t>
+      </w:r>
+      <w:r>
+        <w:rPr>
+          <w:rFonts w:ascii="Segoe UI" w:hAnsi="Segoe UI" w:cs="Segoe UI"/>
+          <w:sz w:val="18"/>
+          <w:szCs w:val="20"/>
+        </w:rPr>
+        <w:t xml:space="preserve"> </w:t>
+      </w:r>
+      <w:bookmarkEnd w:id="1"/>
+      <w:r>
+        <w:rPr>
+          <w:rFonts w:ascii="Segoe UI" w:hAnsi="Segoe UI" w:cs="Segoe UI"/>
+          <w:sz w:val="18"/>
+          <w:szCs w:val="20"/>
+        </w:rPr>
+        <w:t xml:space="preserve">then they would have had their GUIDs updated to be a little more understandable to the reader as well.  </w:t>
       </w:r>
     </w:p>
     <w:p>
@@ -761,9 +758,7 @@
                     </a:prstGeom>
                     <a:ln>
                       <a:solidFill>
-                        <a:schemeClr val="accent1">
-                          <a:shade val="50000"/>
-                        </a:schemeClr>
+                        <a:schemeClr val="tx1"/>
                       </a:solidFill>
                     </a:ln>
                   </pic:spPr>
@@ -853,9 +848,7 @@
                     </a:prstGeom>
                     <a:ln>
                       <a:solidFill>
-                        <a:schemeClr val="accent1">
-                          <a:shade val="50000"/>
-                        </a:schemeClr>
+                        <a:schemeClr val="tx1"/>
                       </a:solidFill>
                     </a:ln>
                   </pic:spPr>
@@ -877,10 +870,10 @@
           <w:noProof/>
         </w:rPr>
         <w:drawing>
-          <wp:inline distT="0" distB="0" distL="0" distR="0" wp14:anchorId="14DB477A" wp14:editId="3B51C0A7">
-            <wp:extent cx="3057525" cy="847725"/>
-            <wp:effectExtent l="19050" t="19050" r="28575" b="28575"/>
-            <wp:docPr id="84" name="Picture 84"/>
+          <wp:inline distT="0" distB="0" distL="0" distR="0" wp14:anchorId="67BCF0E8" wp14:editId="59A4B382">
+            <wp:extent cx="2971800" cy="828675"/>
+            <wp:effectExtent l="19050" t="19050" r="19050" b="28575"/>
+            <wp:docPr id="1" name="Picture 1"/>
             <wp:cNvGraphicFramePr>
               <a:graphicFrameLocks xmlns:a="http://schemas.openxmlformats.org/drawingml/2006/main" noChangeAspect="1"/>
             </wp:cNvGraphicFramePr>
@@ -900,16 +893,14 @@
                   <pic:spPr>
                     <a:xfrm>
                       <a:off x="0" y="0"/>
-                      <a:ext cx="3057525" cy="847725"/>
+                      <a:ext cx="2971800" cy="828675"/>
                     </a:xfrm>
                     <a:prstGeom prst="rect">
                       <a:avLst/>
                     </a:prstGeom>
                     <a:ln>
                       <a:solidFill>
-                        <a:schemeClr val="accent1">
-                          <a:shade val="50000"/>
-                        </a:schemeClr>
+                        <a:schemeClr val="tx1"/>
                       </a:solidFill>
                     </a:ln>
                   </pic:spPr>
@@ -962,7 +953,27 @@
         <w:rPr>
           <w:sz w:val="20"/>
         </w:rPr>
-        <w:t>Select all options for the export so the script can read any settings it can locally</w:t>
+        <w:t xml:space="preserve">Uncheck all options </w:t>
+      </w:r>
+      <w:r>
+        <w:rPr>
+          <w:b/>
+          <w:sz w:val="20"/>
+        </w:rPr>
+        <w:t>except Variables</w:t>
+      </w:r>
+      <w:r>
+        <w:rPr>
+          <w:sz w:val="20"/>
+        </w:rPr>
+        <w:t xml:space="preserve"> (</w:t>
+      </w:r>
+      <w:r>
+        <w:rPr>
+          <w:i/>
+          <w:sz w:val="20"/>
+        </w:rPr>
+        <w:t>if used within the runbooks – ours does not)</w:t>
       </w:r>
     </w:p>
     <w:p>
@@ -3491,8 +3502,6 @@
             </w:pPr>
             <w:r>
               <w:rPr>
-                <w:b w:val="0"/>
-                <w:bCs w:val="0"/>
                 <w:noProof/>
               </w:rPr>
               <w:drawing>
@@ -3723,8 +3732,6 @@
           <w:szCs w:val="20"/>
         </w:rPr>
       </w:pPr>
-      <w:bookmarkStart w:id="1" w:name="_GoBack"/>
-      <w:bookmarkEnd w:id="1"/>
     </w:p>
     <w:p>
       <w:pPr>
@@ -5809,7 +5816,7 @@
             <w:bCs/>
             <w:noProof/>
           </w:rPr>
-          <w:t>1</w:t>
+          <w:t>6</w:t>
         </w:r>
         <w:r>
           <w:rPr>
@@ -9847,6 +9854,7 @@
   <w:style w:type="character" w:default="1" w:styleId="DefaultParagraphFont">
     <w:name w:val="Default Paragraph Font"/>
     <w:uiPriority w:val="1"/>
+    <w:semiHidden/>
     <w:unhideWhenUsed/>
   </w:style>
   <w:style w:type="table" w:default="1" w:styleId="TableNormal">
@@ -10579,7 +10587,7 @@
 </file>
 
 <file path=customXml/itemProps1.xml><?xml version="1.0" encoding="utf-8"?>
-<ds:datastoreItem xmlns:ds="http://schemas.openxmlformats.org/officeDocument/2006/customXml" ds:itemID="{6854DBE2-3DCC-4FFF-94FA-5CEB9D5F1A49}">
+<ds:datastoreItem xmlns:ds="http://schemas.openxmlformats.org/officeDocument/2006/customXml" ds:itemID="{F1806811-BB5C-44D5-87DC-5D36FF116CEC}">
   <ds:schemaRefs>
     <ds:schemaRef ds:uri="http://schemas.openxmlformats.org/officeDocument/2006/bibliography"/>
   </ds:schemaRefs>

</xml_diff>

<commit_message>
Updated Appendix C with corrections
Added finished text and missing images
</commit_message>
<xml_diff>
--- a/doc/Appendix C - Blog Post 2 - Documenting the Example Runbook.docx
+++ b/doc/Appendix C - Blog Post 2 - Documenting the Example Runbook.docx
@@ -428,7 +428,6 @@
         </w:rPr>
         <w:t>If I HAD included global variables (</w:t>
       </w:r>
-      <w:bookmarkStart w:id="1" w:name="_GoBack"/>
       <w:r>
         <w:rPr>
           <w:rFonts w:ascii="Segoe UI" w:hAnsi="Segoe UI" w:cs="Segoe UI"/>
@@ -444,16 +443,7 @@
           <w:sz w:val="18"/>
           <w:szCs w:val="20"/>
         </w:rPr>
-        <w:t xml:space="preserve"> </w:t>
-      </w:r>
-      <w:bookmarkEnd w:id="1"/>
-      <w:r>
-        <w:rPr>
-          <w:rFonts w:ascii="Segoe UI" w:hAnsi="Segoe UI" w:cs="Segoe UI"/>
-          <w:sz w:val="18"/>
-          <w:szCs w:val="20"/>
-        </w:rPr>
-        <w:t xml:space="preserve">then they would have had their GUIDs updated to be a little more understandable to the reader as well.  </w:t>
+        <w:t xml:space="preserve"> then they would have had their GUIDs updated to be a little more understandable to the reader as well.  </w:t>
       </w:r>
     </w:p>
     <w:p>
@@ -3769,11 +3759,13 @@
     <w:p>
       <w:pPr>
         <w:rPr>
-          <w:sz w:val="20"/>
-        </w:rPr>
-      </w:pPr>
-      <w:r>
-        <w:rPr>
+          <w:b/>
+          <w:sz w:val="20"/>
+        </w:rPr>
+      </w:pPr>
+      <w:r>
+        <w:rPr>
+          <w:b/>
           <w:sz w:val="20"/>
         </w:rPr>
         <w:t>These steps are also outlined in my documentation for the script – but I will be extra clear here:</w:t>
@@ -3795,85 +3787,16 @@
         <mc:AlternateContent>
           <mc:Choice Requires="wps">
             <w:drawing>
-              <wp:anchor distT="0" distB="0" distL="114300" distR="114300" simplePos="0" relativeHeight="251661312" behindDoc="0" locked="0" layoutInCell="1" allowOverlap="1" wp14:anchorId="0E9159A5" wp14:editId="7928D3CC">
+              <wp:anchor distT="0" distB="0" distL="114300" distR="114300" simplePos="0" relativeHeight="251660288" behindDoc="0" locked="0" layoutInCell="1" allowOverlap="1" wp14:anchorId="1F48EC43" wp14:editId="4B9C84E8">
                 <wp:simplePos x="0" y="0"/>
                 <wp:positionH relativeFrom="column">
-                  <wp:posOffset>-95250</wp:posOffset>
+                  <wp:posOffset>2806995</wp:posOffset>
                 </wp:positionH>
                 <wp:positionV relativeFrom="paragraph">
-                  <wp:posOffset>409575</wp:posOffset>
-                </wp:positionV>
-                <wp:extent cx="657225" cy="371475"/>
-                <wp:effectExtent l="0" t="114300" r="0" b="66675"/>
-                <wp:wrapNone/>
-                <wp:docPr id="120" name="Right Arrow 120"/>
-                <wp:cNvGraphicFramePr/>
-                <a:graphic xmlns:a="http://schemas.openxmlformats.org/drawingml/2006/main">
-                  <a:graphicData uri="http://schemas.microsoft.com/office/word/2010/wordprocessingShape">
-                    <wps:wsp>
-                      <wps:cNvSpPr/>
-                      <wps:spPr>
-                        <a:xfrm rot="2383053">
-                          <a:off x="0" y="0"/>
-                          <a:ext cx="657225" cy="371475"/>
-                        </a:xfrm>
-                        <a:prstGeom prst="rightArrow">
-                          <a:avLst/>
-                        </a:prstGeom>
-                      </wps:spPr>
-                      <wps:style>
-                        <a:lnRef idx="2">
-                          <a:schemeClr val="accent1">
-                            <a:shade val="50000"/>
-                          </a:schemeClr>
-                        </a:lnRef>
-                        <a:fillRef idx="1">
-                          <a:schemeClr val="accent1"/>
-                        </a:fillRef>
-                        <a:effectRef idx="0">
-                          <a:schemeClr val="accent1"/>
-                        </a:effectRef>
-                        <a:fontRef idx="minor">
-                          <a:schemeClr val="lt1"/>
-                        </a:fontRef>
-                      </wps:style>
-                      <wps:bodyPr rot="0" spcFirstLastPara="0" vertOverflow="overflow" horzOverflow="overflow" vert="horz" wrap="square" lIns="91440" tIns="45720" rIns="91440" bIns="45720" numCol="1" spcCol="0" rtlCol="0" fromWordArt="0" anchor="ctr" anchorCtr="0" forceAA="0" compatLnSpc="1">
-                        <a:prstTxWarp prst="textNoShape">
-                          <a:avLst/>
-                        </a:prstTxWarp>
-                        <a:noAutofit/>
-                      </wps:bodyPr>
-                    </wps:wsp>
-                  </a:graphicData>
-                </a:graphic>
-              </wp:anchor>
-            </w:drawing>
-          </mc:Choice>
-          <mc:Fallback>
-            <w:pict>
-              <v:shape w14:anchorId="0AE73414" id="Right Arrow 120" o:spid="_x0000_s1026" type="#_x0000_t13" style="position:absolute;margin-left:-7.5pt;margin-top:32.25pt;width:51.75pt;height:29.25pt;rotation:2602929fd;z-index:251661312;visibility:visible;mso-wrap-style:square;mso-wrap-distance-left:9pt;mso-wrap-distance-top:0;mso-wrap-distance-right:9pt;mso-wrap-distance-bottom:0;mso-position-horizontal:absolute;mso-position-horizontal-relative:text;mso-position-vertical:absolute;mso-position-vertical-relative:text;v-text-anchor:middle" o:gfxdata="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" adj="15496" fillcolor="#5b9bd5 [3204]" strokecolor="#1f4d78 [1604]" strokeweight="1pt"/>
-            </w:pict>
-          </mc:Fallback>
-        </mc:AlternateContent>
-      </w:r>
-      <w:r>
-        <w:rPr>
-          <w:noProof/>
-          <w:sz w:val="20"/>
-        </w:rPr>
-        <mc:AlternateContent>
-          <mc:Choice Requires="wps">
-            <w:drawing>
-              <wp:anchor distT="0" distB="0" distL="114300" distR="114300" simplePos="0" relativeHeight="251660288" behindDoc="0" locked="0" layoutInCell="1" allowOverlap="1" wp14:anchorId="2E52368A" wp14:editId="230328AC">
-                <wp:simplePos x="0" y="0"/>
-                <wp:positionH relativeFrom="column">
-                  <wp:posOffset>3705225</wp:posOffset>
-                </wp:positionH>
-                <wp:positionV relativeFrom="paragraph">
-                  <wp:posOffset>723900</wp:posOffset>
+                  <wp:posOffset>713666</wp:posOffset>
                 </wp:positionV>
                 <wp:extent cx="1619250" cy="704850"/>
-                <wp:effectExtent l="3200400" t="0" r="19050" b="19050"/>
+                <wp:effectExtent l="2305050" t="0" r="19050" b="19050"/>
                 <wp:wrapNone/>
                 <wp:docPr id="119" name="Rectangular Callout 119"/>
                 <wp:cNvGraphicFramePr/>
@@ -3888,8 +3811,8 @@
                         </a:xfrm>
                         <a:prstGeom prst="wedgeRectCallout">
                           <a:avLst>
-                            <a:gd name="adj1" fmla="val -244951"/>
-                            <a:gd name="adj2" fmla="val -33446"/>
+                            <a:gd name="adj1" fmla="val -189137"/>
+                            <a:gd name="adj2" fmla="val -34955"/>
                           </a:avLst>
                         </a:prstGeom>
                         <a:solidFill>
@@ -3945,7 +3868,7 @@
           </mc:Choice>
           <mc:Fallback>
             <w:pict>
-              <v:shapetype w14:anchorId="2E52368A" id="_x0000_t61" coordsize="21600,21600" o:spt="61" adj="1350,25920" path="m,l0@8@12@24,0@9,,21600@6,21600@15@27@7,21600,21600,21600,21600@9@18@30,21600@8,21600,0@7,0@21@33@6,xe">
+              <v:shapetype w14:anchorId="1F48EC43" id="_x0000_t61" coordsize="21600,21600" o:spt="61" adj="1350,25920" path="m,l0@8@12@24,0@9,,21600@6,21600@15@27@7,21600,21600,21600,21600@9@18@30,21600@8,21600,0@7,0@21@33@6,xe">
                 <v:stroke joinstyle="miter"/>
                 <v:formulas>
                   <v:f eqn="sum 10800 0 #0"/>
@@ -3990,7 +3913,7 @@
                   <v:h position="#0,#1"/>
                 </v:handles>
               </v:shapetype>
-              <v:shape id="Rectangular Callout 119" o:spid="_x0000_s1026" type="#_x0000_t61" style="position:absolute;left:0;text-align:left;margin-left:291.75pt;margin-top:57pt;width:127.5pt;height:55.5pt;z-index:251660288;visibility:visible;mso-wrap-style:square;mso-wrap-distance-left:9pt;mso-wrap-distance-top:0;mso-wrap-distance-right:9pt;mso-wrap-distance-bottom:0;mso-position-horizontal:absolute;mso-position-horizontal-relative:text;mso-position-vertical:absolute;mso-position-vertical-relative:text;v-text-anchor:middle" o:gfxdata="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" adj="-42109,3576" fillcolor="white [3212]" strokecolor="#1f4d78 [1604]" strokeweight="1pt">
+              <v:shape id="Rectangular Callout 119" o:spid="_x0000_s1026" type="#_x0000_t61" style="position:absolute;left:0;text-align:left;margin-left:221pt;margin-top:56.2pt;width:127.5pt;height:55.5pt;z-index:251660288;visibility:visible;mso-wrap-style:square;mso-wrap-distance-left:9pt;mso-wrap-distance-top:0;mso-wrap-distance-right:9pt;mso-wrap-distance-bottom:0;mso-position-horizontal:absolute;mso-position-horizontal-relative:text;mso-position-vertical:absolute;mso-position-vertical-relative:text;v-text-anchor:middle" o:gfxdata="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" adj="-30054,3250" fillcolor="white [3212]" strokecolor="#1f4d78 [1604]" strokeweight="1pt">
                 <v:textbox>
                   <w:txbxContent>
                     <w:p>
@@ -4011,6 +3934,94 @@
                   </w:txbxContent>
                 </v:textbox>
               </v:shape>
+            </w:pict>
+          </mc:Fallback>
+        </mc:AlternateContent>
+      </w:r>
+      <w:r>
+        <w:rPr>
+          <w:noProof/>
+          <w:sz w:val="20"/>
+        </w:rPr>
+        <mc:AlternateContent>
+          <mc:Choice Requires="wps">
+            <w:drawing>
+              <wp:anchor distT="0" distB="0" distL="114300" distR="114300" simplePos="0" relativeHeight="251661312" behindDoc="0" locked="0" layoutInCell="1" allowOverlap="1" wp14:anchorId="4AB8DCAF" wp14:editId="30F70230">
+                <wp:simplePos x="0" y="0"/>
+                <wp:positionH relativeFrom="column">
+                  <wp:posOffset>174941</wp:posOffset>
+                </wp:positionH>
+                <wp:positionV relativeFrom="paragraph">
+                  <wp:posOffset>513703</wp:posOffset>
+                </wp:positionV>
+                <wp:extent cx="351286" cy="371475"/>
+                <wp:effectExtent l="38100" t="19050" r="0" b="0"/>
+                <wp:wrapNone/>
+                <wp:docPr id="120" name="Right Arrow 120"/>
+                <wp:cNvGraphicFramePr/>
+                <a:graphic xmlns:a="http://schemas.openxmlformats.org/drawingml/2006/main">
+                  <a:graphicData uri="http://schemas.microsoft.com/office/word/2010/wordprocessingShape">
+                    <wps:wsp>
+                      <wps:cNvSpPr/>
+                      <wps:spPr>
+                        <a:xfrm rot="2383053">
+                          <a:off x="0" y="0"/>
+                          <a:ext cx="351286" cy="371475"/>
+                        </a:xfrm>
+                        <a:prstGeom prst="rightArrow">
+                          <a:avLst/>
+                        </a:prstGeom>
+                      </wps:spPr>
+                      <wps:style>
+                        <a:lnRef idx="2">
+                          <a:schemeClr val="accent1">
+                            <a:shade val="50000"/>
+                          </a:schemeClr>
+                        </a:lnRef>
+                        <a:fillRef idx="1">
+                          <a:schemeClr val="accent1"/>
+                        </a:fillRef>
+                        <a:effectRef idx="0">
+                          <a:schemeClr val="accent1"/>
+                        </a:effectRef>
+                        <a:fontRef idx="minor">
+                          <a:schemeClr val="lt1"/>
+                        </a:fontRef>
+                      </wps:style>
+                      <wps:bodyPr rot="0" spcFirstLastPara="0" vertOverflow="overflow" horzOverflow="overflow" vert="horz" wrap="square" lIns="91440" tIns="45720" rIns="91440" bIns="45720" numCol="1" spcCol="0" rtlCol="0" fromWordArt="0" anchor="ctr" anchorCtr="0" forceAA="0" compatLnSpc="1">
+                        <a:prstTxWarp prst="textNoShape">
+                          <a:avLst/>
+                        </a:prstTxWarp>
+                        <a:noAutofit/>
+                      </wps:bodyPr>
+                    </wps:wsp>
+                  </a:graphicData>
+                </a:graphic>
+                <wp14:sizeRelH relativeFrom="margin">
+                  <wp14:pctWidth>0</wp14:pctWidth>
+                </wp14:sizeRelH>
+              </wp:anchor>
+            </w:drawing>
+          </mc:Choice>
+          <mc:Fallback>
+            <w:pict>
+              <v:shapetype w14:anchorId="5B10526D" id="_x0000_t13" coordsize="21600,21600" o:spt="13" adj="16200,5400" path="m@0,l@0@1,0@1,0@2@0@2@0,21600,21600,10800xe">
+                <v:stroke joinstyle="miter"/>
+                <v:formulas>
+                  <v:f eqn="val #0"/>
+                  <v:f eqn="val #1"/>
+                  <v:f eqn="sum height 0 #1"/>
+                  <v:f eqn="sum 10800 0 #1"/>
+                  <v:f eqn="sum width 0 #0"/>
+                  <v:f eqn="prod @4 @3 10800"/>
+                  <v:f eqn="sum width 0 @5"/>
+                </v:formulas>
+                <v:path o:connecttype="custom" o:connectlocs="@0,0;0,10800;@0,21600;21600,10800" o:connectangles="270,180,90,0" textboxrect="0,@1,@6,@2"/>
+                <v:handles>
+                  <v:h position="#0,#1" xrange="0,21600" yrange="0,10800"/>
+                </v:handles>
+              </v:shapetype>
+              <v:shape id="Right Arrow 120" o:spid="_x0000_s1026" type="#_x0000_t13" style="position:absolute;margin-left:13.75pt;margin-top:40.45pt;width:27.65pt;height:29.25pt;rotation:2602929fd;z-index:251661312;visibility:visible;mso-wrap-style:square;mso-width-percent:0;mso-wrap-distance-left:9pt;mso-wrap-distance-top:0;mso-wrap-distance-right:9pt;mso-wrap-distance-bottom:0;mso-position-horizontal:absolute;mso-position-horizontal-relative:text;mso-position-vertical:absolute;mso-position-vertical-relative:text;mso-width-percent:0;mso-width-relative:margin;v-text-anchor:middle" o:gfxdata="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" adj="10800" fillcolor="#5b9bd5 [3204]" strokecolor="#1f4d78 [1604]" strokeweight="1pt"/>
             </w:pict>
           </mc:Fallback>
         </mc:AlternateContent>
@@ -5495,83 +5506,16 @@
           <w:sz w:val="20"/>
         </w:rPr>
       </w:pPr>
-    </w:p>
-    <w:p>
-      <w:pPr>
-        <w:rPr>
-          <w:sz w:val="20"/>
-        </w:rPr>
-      </w:pPr>
-    </w:p>
-    <w:p>
-      <w:pPr>
-        <w:rPr>
-          <w:sz w:val="18"/>
-        </w:rPr>
-      </w:pPr>
-      <w:r>
-        <w:rPr>
-          <w:sz w:val="20"/>
-        </w:rPr>
-        <w:t xml:space="preserve">Looks like we generated 68 pages of documentation (interactive docs no less) in a little over one minute!!! Not Bad!!! </w:t>
-      </w:r>
-    </w:p>
-    <w:p>
-      <w:pPr>
-        <w:rPr>
-          <w:sz w:val="20"/>
-        </w:rPr>
-      </w:pPr>
-      <w:r>
-        <w:rPr>
-          <w:b/>
-          <w:color w:val="FF0000"/>
-          <w:sz w:val="18"/>
-        </w:rPr>
-        <w:t>Note:</w:t>
-      </w:r>
-      <w:r>
-        <w:rPr>
-          <w:color w:val="FF0000"/>
-          <w:sz w:val="18"/>
-        </w:rPr>
-        <w:t xml:space="preserve"> </w:t>
-      </w:r>
-      <w:r>
-        <w:rPr>
-          <w:sz w:val="18"/>
-        </w:rPr>
-        <w:t>this was an earlier release – the newer version of the example runbook is 91 pages – includes “Master Runbook”</w:t>
-      </w:r>
-    </w:p>
-    <w:p>
-      <w:pPr>
-        <w:rPr>
-          <w:sz w:val="20"/>
-        </w:rPr>
-      </w:pPr>
-      <w:r>
-        <w:rPr>
-          <w:b/>
-          <w:sz w:val="20"/>
-        </w:rPr>
-        <w:t>(Start Time)</w:t>
-      </w:r>
-      <w:r>
-        <w:rPr>
-          <w:sz w:val="20"/>
-        </w:rPr>
-        <w:tab/>
-      </w:r>
       <w:r>
         <w:rPr>
           <w:noProof/>
+          <w:sz w:val="20"/>
         </w:rPr>
         <w:drawing>
-          <wp:inline distT="0" distB="0" distL="0" distR="0" wp14:anchorId="187F150F" wp14:editId="5E5799D8">
-            <wp:extent cx="2247900" cy="219075"/>
-            <wp:effectExtent l="0" t="0" r="0" b="9525"/>
-            <wp:docPr id="96" name="Picture 96"/>
+          <wp:inline distT="0" distB="0" distL="0" distR="0">
+            <wp:extent cx="4114800" cy="1028700"/>
+            <wp:effectExtent l="0" t="0" r="0" b="0"/>
+            <wp:docPr id="3" name="Picture 3" descr="E:\Web Sites\WillCodeForFood_Blog\System Center Posts\SCORCH Posts\Example Runbook - Orchestrator Documentation Tool v1.0\Blog Post 2\post2_images\16_SCORCH02_PowershellComplete.png"/>
             <wp:cNvGraphicFramePr>
               <a:graphicFrameLocks xmlns:a="http://schemas.openxmlformats.org/drawingml/2006/main" noChangeAspect="1"/>
             </wp:cNvGraphicFramePr>
@@ -5579,23 +5523,36 @@
               <a:graphicData uri="http://schemas.openxmlformats.org/drawingml/2006/picture">
                 <pic:pic xmlns:pic="http://schemas.openxmlformats.org/drawingml/2006/picture">
                   <pic:nvPicPr>
-                    <pic:cNvPr id="1" name=""/>
-                    <pic:cNvPicPr/>
+                    <pic:cNvPr id="0" name="Picture 1" descr="E:\Web Sites\WillCodeForFood_Blog\System Center Posts\SCORCH Posts\Example Runbook - Orchestrator Documentation Tool v1.0\Blog Post 2\post2_images\16_SCORCH02_PowershellComplete.png"/>
+                    <pic:cNvPicPr>
+                      <a:picLocks noChangeAspect="1" noChangeArrowheads="1"/>
+                    </pic:cNvPicPr>
                   </pic:nvPicPr>
                   <pic:blipFill>
-                    <a:blip r:embed="rId43"/>
+                    <a:blip r:embed="rId43">
+                      <a:extLst>
+                        <a:ext uri="{28A0092B-C50C-407E-A947-70E740481C1C}">
+                          <a14:useLocalDpi xmlns:a14="http://schemas.microsoft.com/office/drawing/2010/main" val="0"/>
+                        </a:ext>
+                      </a:extLst>
+                    </a:blip>
+                    <a:srcRect/>
                     <a:stretch>
                       <a:fillRect/>
                     </a:stretch>
                   </pic:blipFill>
-                  <pic:spPr>
+                  <pic:spPr bwMode="auto">
                     <a:xfrm>
                       <a:off x="0" y="0"/>
-                      <a:ext cx="2247900" cy="219075"/>
+                      <a:ext cx="4114800" cy="1028700"/>
                     </a:xfrm>
                     <a:prstGeom prst="rect">
                       <a:avLst/>
                     </a:prstGeom>
+                    <a:noFill/>
+                    <a:ln>
+                      <a:noFill/>
+                    </a:ln>
                   </pic:spPr>
                 </pic:pic>
               </a:graphicData>
@@ -5612,14 +5569,32 @@
       </w:pPr>
       <w:r>
         <w:rPr>
+          <w:sz w:val="20"/>
+        </w:rPr>
+        <w:t>Looks like we generated 91</w:t>
+      </w:r>
+      <w:r>
+        <w:rPr>
+          <w:sz w:val="20"/>
+        </w:rPr>
+        <w:t xml:space="preserve"> pages of documentation (interactive docs no less) in a little over one minute!!! Not Bad!!! </w:t>
+      </w:r>
+    </w:p>
+    <w:p>
+      <w:pPr>
+        <w:rPr>
+          <w:sz w:val="20"/>
+        </w:rPr>
+      </w:pPr>
+      <w:r>
+        <w:rPr>
           <w:b/>
           <w:sz w:val="20"/>
         </w:rPr>
-        <w:t>(Finish Time)</w:t>
-      </w:r>
-      <w:r>
-        <w:rPr>
-          <w:b/>
+        <w:t>(Start Time)</w:t>
+      </w:r>
+      <w:r>
+        <w:rPr>
           <w:sz w:val="20"/>
         </w:rPr>
         <w:tab/>
@@ -5629,10 +5604,10 @@
           <w:noProof/>
         </w:rPr>
         <w:drawing>
-          <wp:inline distT="0" distB="0" distL="0" distR="0" wp14:anchorId="61B5D28D" wp14:editId="175B5852">
-            <wp:extent cx="2247900" cy="209550"/>
-            <wp:effectExtent l="0" t="0" r="0" b="0"/>
-            <wp:docPr id="79" name="Picture 79"/>
+          <wp:inline distT="0" distB="0" distL="0" distR="0" wp14:anchorId="187F150F" wp14:editId="5E5799D8">
+            <wp:extent cx="2247900" cy="219075"/>
+            <wp:effectExtent l="0" t="0" r="0" b="9525"/>
+            <wp:docPr id="96" name="Picture 96"/>
             <wp:cNvGraphicFramePr>
               <a:graphicFrameLocks xmlns:a="http://schemas.openxmlformats.org/drawingml/2006/main" noChangeAspect="1"/>
             </wp:cNvGraphicFramePr>
@@ -5652,7 +5627,7 @@
                   <pic:spPr>
                     <a:xfrm>
                       <a:off x="0" y="0"/>
-                      <a:ext cx="2247900" cy="209550"/>
+                      <a:ext cx="2247900" cy="219075"/>
                     </a:xfrm>
                     <a:prstGeom prst="rect">
                       <a:avLst/>
@@ -5673,13 +5648,27 @@
       </w:pPr>
       <w:r>
         <w:rPr>
+          <w:b/>
+          <w:sz w:val="20"/>
+        </w:rPr>
+        <w:t>(Finish Time)</w:t>
+      </w:r>
+      <w:r>
+        <w:rPr>
+          <w:b/>
+          <w:sz w:val="20"/>
+        </w:rPr>
+        <w:tab/>
+      </w:r>
+      <w:r>
+        <w:rPr>
           <w:noProof/>
         </w:rPr>
         <w:drawing>
-          <wp:inline distT="0" distB="0" distL="0" distR="0" wp14:anchorId="26580740" wp14:editId="1A1AE457">
-            <wp:extent cx="1962150" cy="723900"/>
-            <wp:effectExtent l="19050" t="19050" r="19050" b="19050"/>
-            <wp:docPr id="76" name="Picture 76"/>
+          <wp:inline distT="0" distB="0" distL="0" distR="0" wp14:anchorId="61B5D28D" wp14:editId="175B5852">
+            <wp:extent cx="2247900" cy="209550"/>
+            <wp:effectExtent l="0" t="0" r="0" b="0"/>
+            <wp:docPr id="79" name="Picture 79"/>
             <wp:cNvGraphicFramePr>
               <a:graphicFrameLocks xmlns:a="http://schemas.openxmlformats.org/drawingml/2006/main" noChangeAspect="1"/>
             </wp:cNvGraphicFramePr>
@@ -5699,16 +5688,11 @@
                   <pic:spPr>
                     <a:xfrm>
                       <a:off x="0" y="0"/>
-                      <a:ext cx="1962150" cy="723900"/>
+                      <a:ext cx="2247900" cy="209550"/>
                     </a:xfrm>
                     <a:prstGeom prst="rect">
                       <a:avLst/>
                     </a:prstGeom>
-                    <a:ln>
-                      <a:solidFill>
-                        <a:schemeClr val="tx1"/>
-                      </a:solidFill>
-                    </a:ln>
                   </pic:spPr>
                 </pic:pic>
               </a:graphicData>
@@ -5725,20 +5709,199 @@
       </w:pPr>
       <w:r>
         <w:rPr>
-          <w:sz w:val="20"/>
-        </w:rPr>
-        <w:t>Now go to your reports and start checking them out!!!!</w:t>
+          <w:noProof/>
+        </w:rPr>
+        <w:drawing>
+          <wp:inline distT="0" distB="0" distL="0" distR="0" wp14:anchorId="3C72A3D2" wp14:editId="4D60A8A2">
+            <wp:extent cx="2038350" cy="676275"/>
+            <wp:effectExtent l="0" t="0" r="0" b="9525"/>
+            <wp:docPr id="2" name="Picture 2"/>
+            <wp:cNvGraphicFramePr>
+              <a:graphicFrameLocks xmlns:a="http://schemas.openxmlformats.org/drawingml/2006/main" noChangeAspect="1"/>
+            </wp:cNvGraphicFramePr>
+            <a:graphic xmlns:a="http://schemas.openxmlformats.org/drawingml/2006/main">
+              <a:graphicData uri="http://schemas.openxmlformats.org/drawingml/2006/picture">
+                <pic:pic xmlns:pic="http://schemas.openxmlformats.org/drawingml/2006/picture">
+                  <pic:nvPicPr>
+                    <pic:cNvPr id="1" name=""/>
+                    <pic:cNvPicPr/>
+                  </pic:nvPicPr>
+                  <pic:blipFill>
+                    <a:blip r:embed="rId46"/>
+                    <a:stretch>
+                      <a:fillRect/>
+                    </a:stretch>
+                  </pic:blipFill>
+                  <pic:spPr>
+                    <a:xfrm>
+                      <a:off x="0" y="0"/>
+                      <a:ext cx="2038350" cy="676275"/>
+                    </a:xfrm>
+                    <a:prstGeom prst="rect">
+                      <a:avLst/>
+                    </a:prstGeom>
+                  </pic:spPr>
+                </pic:pic>
+              </a:graphicData>
+            </a:graphic>
+          </wp:inline>
+        </w:drawing>
       </w:r>
     </w:p>
     <w:p>
       <w:pPr>
         <w:rPr>
+          <w:b/>
+          <w:sz w:val="20"/>
+        </w:rPr>
+      </w:pPr>
+      <w:bookmarkStart w:id="1" w:name="_GoBack"/>
+      <w:r>
+        <w:rPr>
+          <w:b/>
+          <w:sz w:val="20"/>
+        </w:rPr>
+        <w:t>Now go to your reports and start checking them out!!!!</w:t>
+      </w:r>
+    </w:p>
+    <w:bookmarkEnd w:id="1"/>
+    <w:p>
+      <w:pPr>
+        <w:rPr>
+          <w:sz w:val="20"/>
+        </w:rPr>
+      </w:pPr>
+    </w:p>
+    <w:p>
+      <w:pPr>
+        <w:rPr>
+          <w:sz w:val="20"/>
+        </w:rPr>
+      </w:pPr>
+    </w:p>
+    <w:p>
+      <w:pPr>
+        <w:rPr>
+          <w:rFonts w:ascii="Segoe UI" w:hAnsi="Segoe UI" w:cs="Segoe UI"/>
+          <w:b/>
+          <w:sz w:val="20"/>
+          <w:szCs w:val="20"/>
+        </w:rPr>
+      </w:pPr>
+      <w:r>
+        <w:rPr>
+          <w:rFonts w:ascii="Segoe UI" w:hAnsi="Segoe UI" w:cs="Segoe UI"/>
+          <w:b/>
+          <w:sz w:val="20"/>
+          <w:szCs w:val="20"/>
+        </w:rPr>
+        <w:t>Please, please read the documentation!</w:t>
+      </w:r>
+    </w:p>
+    <w:p>
+      <w:pPr>
+        <w:rPr>
+          <w:rFonts w:ascii="Segoe UI" w:hAnsi="Segoe UI" w:cs="Segoe UI"/>
+          <w:sz w:val="20"/>
+          <w:szCs w:val="20"/>
+        </w:rPr>
+      </w:pPr>
+      <w:r>
+        <w:rPr>
+          <w:rFonts w:ascii="Segoe UI" w:hAnsi="Segoe UI" w:cs="Segoe UI"/>
+          <w:sz w:val="20"/>
+          <w:szCs w:val="20"/>
+        </w:rPr>
+        <w:t>I spent a good amount of time trying to document every component I think could be that wasn’t the script itself (</w:t>
+      </w:r>
+      <w:r>
+        <w:rPr>
+          <w:rFonts w:ascii="Segoe UI" w:hAnsi="Segoe UI" w:cs="Segoe UI"/>
+          <w:i/>
+          <w:sz w:val="20"/>
+          <w:szCs w:val="20"/>
+        </w:rPr>
+        <w:t>aside from the “Creating your own Activity Icons” procedure</w:t>
+      </w:r>
+      <w:r>
+        <w:rPr>
+          <w:rFonts w:ascii="Segoe UI" w:hAnsi="Segoe UI" w:cs="Segoe UI"/>
+          <w:sz w:val="20"/>
+          <w:szCs w:val="20"/>
+        </w:rPr>
+        <w:t>).  I wanted to answer every question I could think of and cite any sources or links I used during my process.</w:t>
+      </w:r>
+    </w:p>
+    <w:p>
+      <w:pPr>
+        <w:rPr>
+          <w:rFonts w:ascii="Segoe UI" w:hAnsi="Segoe UI" w:cs="Segoe UI"/>
+          <w:sz w:val="20"/>
+          <w:szCs w:val="20"/>
+        </w:rPr>
+      </w:pPr>
+      <w:r>
+        <w:rPr>
+          <w:rFonts w:ascii="Segoe UI" w:hAnsi="Segoe UI" w:cs="Segoe UI"/>
+          <w:sz w:val="20"/>
+          <w:szCs w:val="20"/>
+        </w:rPr>
+        <w:t xml:space="preserve">These references, explanations, and links should all be in the user documentation available in my </w:t>
+      </w:r>
+      <w:proofErr w:type="spellStart"/>
+      <w:r>
+        <w:rPr>
+          <w:rFonts w:ascii="Segoe UI" w:hAnsi="Segoe UI" w:cs="Segoe UI"/>
+          <w:sz w:val="20"/>
+          <w:szCs w:val="20"/>
+        </w:rPr>
+        <w:t>github</w:t>
+      </w:r>
+      <w:proofErr w:type="spellEnd"/>
+      <w:r>
+        <w:rPr>
+          <w:rFonts w:ascii="Segoe UI" w:hAnsi="Segoe UI" w:cs="Segoe UI"/>
+          <w:sz w:val="20"/>
+          <w:szCs w:val="20"/>
+        </w:rPr>
+        <w:t xml:space="preserve"> repository.</w:t>
+      </w:r>
+    </w:p>
+    <w:p>
+      <w:pPr>
+        <w:rPr>
+          <w:rFonts w:ascii="Segoe UI" w:hAnsi="Segoe UI" w:cs="Segoe UI"/>
+          <w:sz w:val="20"/>
+          <w:szCs w:val="20"/>
+        </w:rPr>
+      </w:pPr>
+      <w:r>
+        <w:rPr>
+          <w:rFonts w:ascii="Segoe UI" w:hAnsi="Segoe UI" w:cs="Segoe UI"/>
+          <w:sz w:val="20"/>
+          <w:szCs w:val="20"/>
+        </w:rPr>
+        <w:t>If you still can’t find the answers to your questions after reading the supplied documentation, then by all means drop a comment on the site and I will try my best to give a useful answer!! ;)</w:t>
+      </w:r>
+    </w:p>
+    <w:p>
+      <w:pPr>
+        <w:rPr>
+          <w:rFonts w:ascii="Segoe UI" w:hAnsi="Segoe UI" w:cs="Segoe UI"/>
+          <w:sz w:val="20"/>
+          <w:szCs w:val="20"/>
+        </w:rPr>
+      </w:pPr>
+    </w:p>
+    <w:p>
+      <w:pPr>
+        <w:rPr>
           <w:sz w:val="20"/>
         </w:rPr>
       </w:pPr>
     </w:p>
     <w:sectPr>
-      <w:footerReference w:type="default" r:id="rId46"/>
+      <w:footerReference w:type="default" r:id="rId47"/>
       <w:pgSz w:w="12240" w:h="15840"/>
       <w:pgMar w:top="990" w:right="1440" w:bottom="1260" w:left="1440" w:header="720" w:footer="540" w:gutter="0"/>
       <w:cols w:space="720"/>
@@ -5816,7 +5979,7 @@
             <w:bCs/>
             <w:noProof/>
           </w:rPr>
-          <w:t>6</w:t>
+          <w:t>5</w:t>
         </w:r>
         <w:r>
           <w:rPr>
@@ -10587,7 +10750,7 @@
 </file>
 
 <file path=customXml/itemProps1.xml><?xml version="1.0" encoding="utf-8"?>
-<ds:datastoreItem xmlns:ds="http://schemas.openxmlformats.org/officeDocument/2006/customXml" ds:itemID="{F1806811-BB5C-44D5-87DC-5D36FF116CEC}">
+<ds:datastoreItem xmlns:ds="http://schemas.openxmlformats.org/officeDocument/2006/customXml" ds:itemID="{43D846A5-684B-42E0-85E9-9411441533ED}">
   <ds:schemaRefs>
     <ds:schemaRef ds:uri="http://schemas.openxmlformats.org/officeDocument/2006/bibliography"/>
   </ds:schemaRefs>

</xml_diff>